<commit_message>
Completed the conclusions subsection in Chapter 6
</commit_message>
<xml_diff>
--- a/chapters/FinalCheck_JimDees/PreliminaryPages_set_01.docx
+++ b/chapters/FinalCheck_JimDees/PreliminaryPages_set_01.docx
@@ -1,6 +1,6 @@
 
 <file path=word/document.xml><?xml version="1.0" encoding="utf-8"?>
-<w:document xmlns:wpc="http://schemas.microsoft.com/office/word/2010/wordprocessingCanvas" xmlns:cx="http://schemas.microsoft.com/office/drawing/2014/chartex" xmlns:cx1="http://schemas.microsoft.com/office/drawing/2015/9/8/chartex" xmlns:cx2="http://schemas.microsoft.com/office/drawing/2015/10/21/chartex" xmlns:mc="http://schemas.openxmlformats.org/markup-compatibility/2006" xmlns:o="urn:schemas-microsoft-com:office:office" xmlns:r="http://schemas.openxmlformats.org/officeDocument/2006/relationships" xmlns:m="http://schemas.openxmlformats.org/officeDocument/2006/math" xmlns:v="urn:schemas-microsoft-com:vml" xmlns:wp14="http://schemas.microsoft.com/office/word/2010/wordprocessingDrawing" xmlns:wp="http://schemas.openxmlformats.org/drawingml/2006/wordprocessingDrawing" xmlns:w10="urn:schemas-microsoft-com:office:word" xmlns:w="http://schemas.openxmlformats.org/wordprocessingml/2006/main" xmlns:w14="http://schemas.microsoft.com/office/word/2010/wordml" xmlns:w15="http://schemas.microsoft.com/office/word/2012/wordml" xmlns:w16se="http://schemas.microsoft.com/office/word/2015/wordml/symex" xmlns:wpg="http://schemas.microsoft.com/office/word/2010/wordprocessingGroup" xmlns:wpi="http://schemas.microsoft.com/office/word/2010/wordprocessingInk" xmlns:wne="http://schemas.microsoft.com/office/word/2006/wordml" xmlns:wps="http://schemas.microsoft.com/office/word/2010/wordprocessingShape" mc:Ignorable="w14 w15 w16se wp14">
+<w:document xmlns:wpc="http://schemas.microsoft.com/office/word/2010/wordprocessingCanvas" xmlns:cx="http://schemas.microsoft.com/office/drawing/2014/chartex" xmlns:cx1="http://schemas.microsoft.com/office/drawing/2015/9/8/chartex" xmlns:cx2="http://schemas.microsoft.com/office/drawing/2015/10/21/chartex" xmlns:cx3="http://schemas.microsoft.com/office/drawing/2016/5/9/chartex" xmlns:cx4="http://schemas.microsoft.com/office/drawing/2016/5/10/chartex" xmlns:cx5="http://schemas.microsoft.com/office/drawing/2016/5/11/chartex" xmlns:mc="http://schemas.openxmlformats.org/markup-compatibility/2006" xmlns:o="urn:schemas-microsoft-com:office:office" xmlns:r="http://schemas.openxmlformats.org/officeDocument/2006/relationships" xmlns:m="http://schemas.openxmlformats.org/officeDocument/2006/math" xmlns:v="urn:schemas-microsoft-com:vml" xmlns:wp14="http://schemas.microsoft.com/office/word/2010/wordprocessingDrawing" xmlns:wp="http://schemas.openxmlformats.org/drawingml/2006/wordprocessingDrawing" xmlns:w10="urn:schemas-microsoft-com:office:word" xmlns:w="http://schemas.openxmlformats.org/wordprocessingml/2006/main" xmlns:w14="http://schemas.microsoft.com/office/word/2010/wordml" xmlns:w15="http://schemas.microsoft.com/office/word/2012/wordml" xmlns:w16se="http://schemas.microsoft.com/office/word/2015/wordml/symex" xmlns:wpg="http://schemas.microsoft.com/office/word/2010/wordprocessingGroup" xmlns:wpi="http://schemas.microsoft.com/office/word/2010/wordprocessingInk" xmlns:wne="http://schemas.microsoft.com/office/word/2006/wordml" xmlns:wps="http://schemas.microsoft.com/office/word/2010/wordprocessingShape" mc:Ignorable="w14 w15 w16se wp14">
   <w:body>
     <w:p>
       <w:pPr>
@@ -30,388 +30,381 @@
           <w:spacing w:val="10"/>
         </w:rPr>
         <w:lastRenderedPageBreak/>
-        <w:t>COMPUTATIONAL SCHEIMPFLUG IMAGIN</w:t>
+        <w:t>SCHEIMPFLUG WITH COMPUTATIONAL IMAGING TO EXTEND THE DEPTH OF FIELD OF IRIS RECOGNITION SYSTEMS</w:t>
+      </w:r>
+    </w:p>
+    <w:p>
+      <w:pPr>
+        <w:spacing w:line="480" w:lineRule="auto"/>
+        <w:rPr>
+          <w:rFonts w:ascii="Times New Roman" w:hAnsi="Times New Roman" w:cs="Times New Roman"/>
+          <w:spacing w:val="10"/>
+        </w:rPr>
+      </w:pPr>
+    </w:p>
+    <w:p>
+      <w:pPr>
+        <w:spacing w:line="480" w:lineRule="auto"/>
+        <w:rPr>
+          <w:rFonts w:ascii="Times New Roman" w:hAnsi="Times New Roman" w:cs="Times New Roman"/>
+          <w:spacing w:val="10"/>
+        </w:rPr>
+      </w:pPr>
+    </w:p>
+    <w:p>
+      <w:pPr>
+        <w:spacing w:after="0" w:line="480" w:lineRule="auto"/>
+        <w:jc w:val="right"/>
+        <w:rPr>
+          <w:rFonts w:ascii="Times New Roman" w:hAnsi="Times New Roman" w:cs="Times New Roman"/>
+          <w:spacing w:val="10"/>
+        </w:rPr>
+      </w:pPr>
+      <w:r>
+        <w:rPr>
+          <w:rFonts w:ascii="Times New Roman" w:hAnsi="Times New Roman" w:cs="Times New Roman"/>
+          <w:spacing w:val="10"/>
+        </w:rPr>
+        <w:t>Approved by:</w:t>
+      </w:r>
+    </w:p>
+    <w:p>
+      <w:pPr>
+        <w:spacing w:line="240" w:lineRule="auto"/>
+        <w:jc w:val="right"/>
+        <w:rPr>
+          <w:rFonts w:ascii="Times New Roman" w:hAnsi="Times New Roman" w:cs="Times New Roman"/>
+          <w:spacing w:val="10"/>
+        </w:rPr>
+      </w:pPr>
+    </w:p>
+    <w:p>
+      <w:pPr>
+        <w:spacing w:before="240" w:after="0" w:line="240" w:lineRule="auto"/>
+        <w:ind w:firstLine="4867"/>
+        <w:rPr>
+          <w:rFonts w:ascii="Times New Roman" w:hAnsi="Times New Roman" w:cs="Times New Roman"/>
+          <w:spacing w:val="10"/>
+        </w:rPr>
+      </w:pPr>
+      <w:r>
+        <w:rPr>
+          <w:rFonts w:ascii="Times New Roman" w:hAnsi="Times New Roman" w:cs="Times New Roman"/>
+          <w:spacing w:val="10"/>
+        </w:rPr>
+        <w:t>_______________________________</w:t>
+      </w:r>
+    </w:p>
+    <w:p>
+      <w:pPr>
+        <w:spacing w:before="240" w:line="240" w:lineRule="auto"/>
+        <w:ind w:firstLine="4860"/>
+        <w:rPr>
+          <w:rFonts w:ascii="Times New Roman" w:hAnsi="Times New Roman" w:cs="Times New Roman"/>
+          <w:spacing w:val="10"/>
+        </w:rPr>
+      </w:pPr>
+      <w:r>
+        <w:rPr>
+          <w:rFonts w:ascii="Times New Roman" w:hAnsi="Times New Roman" w:cs="Times New Roman"/>
+          <w:spacing w:val="10"/>
+        </w:rPr>
+        <w:t xml:space="preserve">Dr. </w:t>
+      </w:r>
+      <w:r>
+        <w:rPr>
+          <w:rFonts w:ascii="Times New Roman" w:hAnsi="Times New Roman" w:cs="Times New Roman"/>
+          <w:spacing w:val="10"/>
+        </w:rPr>
+        <w:t>Marc P. Christensen, Professor</w:t>
+      </w:r>
+    </w:p>
+    <w:p>
+      <w:pPr>
+        <w:spacing w:line="240" w:lineRule="auto"/>
+        <w:ind w:firstLine="4860"/>
+        <w:rPr>
+          <w:rFonts w:ascii="Times New Roman" w:hAnsi="Times New Roman" w:cs="Times New Roman"/>
+          <w:spacing w:val="10"/>
+        </w:rPr>
+      </w:pPr>
+    </w:p>
+    <w:p>
+      <w:pPr>
+        <w:spacing w:line="240" w:lineRule="auto"/>
+        <w:ind w:firstLine="4860"/>
+        <w:rPr>
+          <w:rFonts w:ascii="Times New Roman" w:hAnsi="Times New Roman" w:cs="Times New Roman"/>
+          <w:spacing w:val="10"/>
+        </w:rPr>
+      </w:pPr>
+      <w:r>
+        <w:rPr>
+          <w:rFonts w:ascii="Times New Roman" w:hAnsi="Times New Roman" w:cs="Times New Roman"/>
+          <w:spacing w:val="10"/>
+        </w:rPr>
+        <w:t>_______________________________</w:t>
+      </w:r>
+    </w:p>
+    <w:p>
+      <w:pPr>
+        <w:spacing w:line="240" w:lineRule="auto"/>
+        <w:ind w:firstLine="4860"/>
+        <w:rPr>
+          <w:rFonts w:ascii="Times New Roman" w:hAnsi="Times New Roman" w:cs="Times New Roman"/>
+          <w:spacing w:val="10"/>
+        </w:rPr>
+      </w:pPr>
+      <w:r>
+        <w:rPr>
+          <w:rFonts w:ascii="Times New Roman" w:hAnsi="Times New Roman" w:cs="Times New Roman"/>
+          <w:spacing w:val="10"/>
+        </w:rPr>
+        <w:t xml:space="preserve">Dr. </w:t>
+      </w:r>
+      <w:r>
+        <w:rPr>
+          <w:rFonts w:ascii="Times New Roman" w:hAnsi="Times New Roman" w:cs="Times New Roman"/>
+          <w:spacing w:val="10"/>
+        </w:rPr>
+        <w:t>Delores M. Etter</w:t>
+      </w:r>
+      <w:r>
+        <w:rPr>
+          <w:rFonts w:ascii="Times New Roman" w:hAnsi="Times New Roman" w:cs="Times New Roman"/>
+          <w:spacing w:val="10"/>
+        </w:rPr>
+        <w:t>, Professor</w:t>
+      </w:r>
+    </w:p>
+    <w:p>
+      <w:pPr>
+        <w:spacing w:line="240" w:lineRule="auto"/>
+        <w:rPr>
+          <w:rFonts w:ascii="Times New Roman" w:hAnsi="Times New Roman" w:cs="Times New Roman"/>
+          <w:spacing w:val="10"/>
+        </w:rPr>
+      </w:pPr>
+    </w:p>
+    <w:p>
+      <w:pPr>
+        <w:spacing w:line="240" w:lineRule="auto"/>
+        <w:ind w:firstLine="4860"/>
+        <w:rPr>
+          <w:rFonts w:ascii="Times New Roman" w:hAnsi="Times New Roman" w:cs="Times New Roman"/>
+          <w:spacing w:val="10"/>
+        </w:rPr>
+      </w:pPr>
+      <w:r>
+        <w:rPr>
+          <w:rFonts w:ascii="Times New Roman" w:hAnsi="Times New Roman" w:cs="Times New Roman"/>
+          <w:spacing w:val="10"/>
+        </w:rPr>
+        <w:t>_______________________________</w:t>
+      </w:r>
+    </w:p>
+    <w:p>
+      <w:pPr>
+        <w:spacing w:line="240" w:lineRule="auto"/>
+        <w:ind w:firstLine="4860"/>
+        <w:rPr>
+          <w:rFonts w:ascii="Times New Roman" w:hAnsi="Times New Roman" w:cs="Times New Roman"/>
+          <w:spacing w:val="10"/>
+        </w:rPr>
+      </w:pPr>
+      <w:r>
+        <w:rPr>
+          <w:rFonts w:ascii="Times New Roman" w:hAnsi="Times New Roman" w:cs="Times New Roman"/>
+          <w:spacing w:val="10"/>
+        </w:rPr>
+        <w:t xml:space="preserve">Dr. </w:t>
+      </w:r>
+      <w:r>
+        <w:rPr>
+          <w:rFonts w:ascii="Times New Roman" w:hAnsi="Times New Roman" w:cs="Times New Roman"/>
+          <w:spacing w:val="10"/>
+        </w:rPr>
+        <w:t>Panos E. Papamichalis, Professor</w:t>
+      </w:r>
+    </w:p>
+    <w:p>
+      <w:pPr>
+        <w:spacing w:line="240" w:lineRule="auto"/>
+        <w:rPr>
+          <w:rFonts w:ascii="Times New Roman" w:hAnsi="Times New Roman" w:cs="Times New Roman"/>
+          <w:spacing w:val="10"/>
+        </w:rPr>
+      </w:pPr>
+    </w:p>
+    <w:p>
+      <w:pPr>
+        <w:spacing w:line="240" w:lineRule="auto"/>
+        <w:ind w:firstLine="4860"/>
+        <w:rPr>
+          <w:rFonts w:ascii="Times New Roman" w:hAnsi="Times New Roman" w:cs="Times New Roman"/>
+          <w:spacing w:val="10"/>
+        </w:rPr>
+      </w:pPr>
+      <w:r>
+        <w:rPr>
+          <w:rFonts w:ascii="Times New Roman" w:hAnsi="Times New Roman" w:cs="Times New Roman"/>
+          <w:spacing w:val="10"/>
+        </w:rPr>
+        <w:t>_______________________________</w:t>
+      </w:r>
+    </w:p>
+    <w:p>
+      <w:pPr>
+        <w:spacing w:line="240" w:lineRule="auto"/>
+        <w:ind w:firstLine="4860"/>
+        <w:rPr>
+          <w:rFonts w:ascii="Times New Roman" w:hAnsi="Times New Roman" w:cs="Times New Roman"/>
+          <w:spacing w:val="10"/>
+        </w:rPr>
+      </w:pPr>
+      <w:r>
+        <w:rPr>
+          <w:rFonts w:ascii="Times New Roman" w:hAnsi="Times New Roman" w:cs="Times New Roman"/>
+          <w:spacing w:val="10"/>
+        </w:rPr>
+        <w:t xml:space="preserve">Dr. </w:t>
+      </w:r>
+      <w:r>
+        <w:rPr>
+          <w:rFonts w:ascii="Times New Roman" w:hAnsi="Times New Roman" w:cs="Times New Roman"/>
+          <w:spacing w:val="10"/>
+        </w:rPr>
+        <w:t>Dinesh Raja</w:t>
+      </w:r>
+      <w:r>
+        <w:rPr>
+          <w:rFonts w:ascii="Times New Roman" w:hAnsi="Times New Roman" w:cs="Times New Roman"/>
+          <w:spacing w:val="10"/>
+        </w:rPr>
+        <w:t>n</w:t>
+      </w:r>
+      <w:r>
+        <w:rPr>
+          <w:rFonts w:ascii="Times New Roman" w:hAnsi="Times New Roman" w:cs="Times New Roman"/>
+          <w:spacing w:val="10"/>
+        </w:rPr>
+        <w:t>, Professor</w:t>
+      </w:r>
+    </w:p>
+    <w:p>
+      <w:pPr>
+        <w:spacing w:line="240" w:lineRule="auto"/>
+        <w:rPr>
+          <w:rFonts w:ascii="Times New Roman" w:hAnsi="Times New Roman" w:cs="Times New Roman"/>
+          <w:spacing w:val="10"/>
+        </w:rPr>
+      </w:pPr>
+    </w:p>
+    <w:p>
+      <w:pPr>
+        <w:spacing w:line="240" w:lineRule="auto"/>
+        <w:ind w:firstLine="4860"/>
+        <w:rPr>
+          <w:rFonts w:ascii="Times New Roman" w:hAnsi="Times New Roman" w:cs="Times New Roman"/>
+          <w:spacing w:val="10"/>
+        </w:rPr>
+      </w:pPr>
+      <w:r>
+        <w:rPr>
+          <w:rFonts w:ascii="Times New Roman" w:hAnsi="Times New Roman" w:cs="Times New Roman"/>
+          <w:spacing w:val="10"/>
+        </w:rPr>
+        <w:t>_______________________________</w:t>
+      </w:r>
+    </w:p>
+    <w:p>
+      <w:pPr>
+        <w:spacing w:line="240" w:lineRule="auto"/>
+        <w:ind w:firstLine="4860"/>
+        <w:rPr>
+          <w:rFonts w:ascii="Times New Roman" w:hAnsi="Times New Roman" w:cs="Times New Roman"/>
+          <w:spacing w:val="10"/>
+        </w:rPr>
+      </w:pPr>
+      <w:r>
+        <w:rPr>
+          <w:rFonts w:ascii="Times New Roman" w:hAnsi="Times New Roman" w:cs="Times New Roman"/>
+          <w:spacing w:val="10"/>
+        </w:rPr>
+        <w:t xml:space="preserve">Dr. </w:t>
+      </w:r>
+      <w:proofErr w:type="spellStart"/>
+      <w:r>
+        <w:rPr>
+          <w:rFonts w:ascii="Times New Roman" w:hAnsi="Times New Roman" w:cs="Times New Roman"/>
+          <w:spacing w:val="10"/>
+        </w:rPr>
+        <w:t>Yunkai</w:t>
+      </w:r>
+      <w:proofErr w:type="spellEnd"/>
+      <w:r>
+        <w:rPr>
+          <w:rFonts w:ascii="Times New Roman" w:hAnsi="Times New Roman" w:cs="Times New Roman"/>
+          <w:spacing w:val="10"/>
+        </w:rPr>
+        <w:t xml:space="preserve"> Zhou</w:t>
+      </w:r>
+      <w:r>
+        <w:rPr>
+          <w:rFonts w:ascii="Times New Roman" w:hAnsi="Times New Roman" w:cs="Times New Roman"/>
+          <w:spacing w:val="10"/>
+        </w:rPr>
+        <w:t>, Associate Professor</w:t>
+      </w:r>
+    </w:p>
+    <w:p>
+      <w:pPr>
+        <w:spacing w:line="480" w:lineRule="auto"/>
+        <w:jc w:val="center"/>
+        <w:rPr>
+          <w:rFonts w:ascii="Times New Roman" w:hAnsi="Times New Roman" w:cs="Times New Roman"/>
+          <w:spacing w:val="10"/>
+        </w:rPr>
+      </w:pPr>
+    </w:p>
+    <w:p>
+      <w:pPr>
+        <w:rPr>
+          <w:rFonts w:ascii="Times New Roman" w:hAnsi="Times New Roman" w:cs="Times New Roman"/>
+          <w:spacing w:val="10"/>
+        </w:rPr>
+      </w:pPr>
+      <w:r>
+        <w:rPr>
+          <w:rFonts w:ascii="Times New Roman" w:hAnsi="Times New Roman" w:cs="Times New Roman"/>
+          <w:spacing w:val="10"/>
+        </w:rPr>
+        <w:br w:type="page"/>
+      </w:r>
+    </w:p>
+    <w:p>
+      <w:pPr>
+        <w:spacing w:after="0" w:line="480" w:lineRule="auto"/>
+        <w:jc w:val="center"/>
+        <w:rPr>
+          <w:rFonts w:ascii="Times New Roman" w:hAnsi="Times New Roman" w:cs="Times New Roman"/>
+          <w:spacing w:val="10"/>
+        </w:rPr>
+      </w:pPr>
+      <w:r>
+        <w:rPr>
+          <w:rFonts w:ascii="Times New Roman" w:hAnsi="Times New Roman" w:cs="Times New Roman"/>
+          <w:spacing w:val="10"/>
+        </w:rPr>
+        <w:lastRenderedPageBreak/>
+        <w:t>SCHEIMPFLUG WITH COMPUTATIONAL IMAGING TO EXTEND THE DEPTH OF FIELD OF IRIS RECOGNITION SYSTEMS</w:t>
       </w:r>
       <w:bookmarkStart w:id="0" w:name="_GoBack"/>
       <w:bookmarkEnd w:id="0"/>
-      <w:r>
-        <w:rPr>
-          <w:rFonts w:ascii="Times New Roman" w:hAnsi="Times New Roman" w:cs="Times New Roman"/>
-          <w:spacing w:val="10"/>
-        </w:rPr>
-        <w:t>G FOR IMPROVING DEPTH OF FIELD OF IRIS RECOGNITION SYSTEMS</w:t>
-      </w:r>
     </w:p>
     <w:p>
       <w:pPr>
         <w:spacing w:line="480" w:lineRule="auto"/>
-        <w:rPr>
-          <w:rFonts w:ascii="Times New Roman" w:hAnsi="Times New Roman" w:cs="Times New Roman"/>
-          <w:spacing w:val="10"/>
-        </w:rPr>
-      </w:pPr>
-    </w:p>
-    <w:p>
-      <w:pPr>
-        <w:spacing w:line="480" w:lineRule="auto"/>
-        <w:rPr>
-          <w:rFonts w:ascii="Times New Roman" w:hAnsi="Times New Roman" w:cs="Times New Roman"/>
-          <w:spacing w:val="10"/>
-        </w:rPr>
-      </w:pPr>
-    </w:p>
-    <w:p>
-      <w:pPr>
-        <w:spacing w:after="0" w:line="480" w:lineRule="auto"/>
-        <w:jc w:val="right"/>
-        <w:rPr>
-          <w:rFonts w:ascii="Times New Roman" w:hAnsi="Times New Roman" w:cs="Times New Roman"/>
-          <w:spacing w:val="10"/>
-        </w:rPr>
-      </w:pPr>
-      <w:r>
-        <w:rPr>
-          <w:rFonts w:ascii="Times New Roman" w:hAnsi="Times New Roman" w:cs="Times New Roman"/>
-          <w:spacing w:val="10"/>
-        </w:rPr>
-        <w:t>Approved by:</w:t>
-      </w:r>
-    </w:p>
-    <w:p>
-      <w:pPr>
-        <w:spacing w:line="240" w:lineRule="auto"/>
-        <w:jc w:val="right"/>
-        <w:rPr>
-          <w:rFonts w:ascii="Times New Roman" w:hAnsi="Times New Roman" w:cs="Times New Roman"/>
-          <w:spacing w:val="10"/>
-        </w:rPr>
-      </w:pPr>
-    </w:p>
-    <w:p>
-      <w:pPr>
-        <w:spacing w:before="240" w:after="0" w:line="240" w:lineRule="auto"/>
-        <w:ind w:firstLine="4867"/>
-        <w:rPr>
-          <w:rFonts w:ascii="Times New Roman" w:hAnsi="Times New Roman" w:cs="Times New Roman"/>
-          <w:spacing w:val="10"/>
-        </w:rPr>
-      </w:pPr>
-      <w:r>
-        <w:rPr>
-          <w:rFonts w:ascii="Times New Roman" w:hAnsi="Times New Roman" w:cs="Times New Roman"/>
-          <w:spacing w:val="10"/>
-        </w:rPr>
-        <w:t>_______________________________</w:t>
-      </w:r>
-    </w:p>
-    <w:p>
-      <w:pPr>
-        <w:spacing w:before="240" w:line="240" w:lineRule="auto"/>
-        <w:ind w:firstLine="4860"/>
-        <w:rPr>
-          <w:rFonts w:ascii="Times New Roman" w:hAnsi="Times New Roman" w:cs="Times New Roman"/>
-          <w:spacing w:val="10"/>
-        </w:rPr>
-      </w:pPr>
-      <w:r>
-        <w:rPr>
-          <w:rFonts w:ascii="Times New Roman" w:hAnsi="Times New Roman" w:cs="Times New Roman"/>
-          <w:spacing w:val="10"/>
-        </w:rPr>
-        <w:t xml:space="preserve">Dr. </w:t>
-      </w:r>
-      <w:r>
-        <w:rPr>
-          <w:rFonts w:ascii="Times New Roman" w:hAnsi="Times New Roman" w:cs="Times New Roman"/>
-          <w:spacing w:val="10"/>
-        </w:rPr>
-        <w:t>Marc P. Christensen, Professor</w:t>
-      </w:r>
-    </w:p>
-    <w:p>
-      <w:pPr>
-        <w:spacing w:line="240" w:lineRule="auto"/>
-        <w:ind w:firstLine="4860"/>
-        <w:rPr>
-          <w:rFonts w:ascii="Times New Roman" w:hAnsi="Times New Roman" w:cs="Times New Roman"/>
-          <w:spacing w:val="10"/>
-        </w:rPr>
-      </w:pPr>
-    </w:p>
-    <w:p>
-      <w:pPr>
-        <w:spacing w:line="240" w:lineRule="auto"/>
-        <w:ind w:firstLine="4860"/>
-        <w:rPr>
-          <w:rFonts w:ascii="Times New Roman" w:hAnsi="Times New Roman" w:cs="Times New Roman"/>
-          <w:spacing w:val="10"/>
-        </w:rPr>
-      </w:pPr>
-      <w:r>
-        <w:rPr>
-          <w:rFonts w:ascii="Times New Roman" w:hAnsi="Times New Roman" w:cs="Times New Roman"/>
-          <w:spacing w:val="10"/>
-        </w:rPr>
-        <w:t>_______________________________</w:t>
-      </w:r>
-    </w:p>
-    <w:p>
-      <w:pPr>
-        <w:spacing w:line="240" w:lineRule="auto"/>
-        <w:ind w:firstLine="4860"/>
-        <w:rPr>
-          <w:rFonts w:ascii="Times New Roman" w:hAnsi="Times New Roman" w:cs="Times New Roman"/>
-          <w:spacing w:val="10"/>
-        </w:rPr>
-      </w:pPr>
-      <w:r>
-        <w:rPr>
-          <w:rFonts w:ascii="Times New Roman" w:hAnsi="Times New Roman" w:cs="Times New Roman"/>
-          <w:spacing w:val="10"/>
-        </w:rPr>
-        <w:t xml:space="preserve">Dr. </w:t>
-      </w:r>
-      <w:r>
-        <w:rPr>
-          <w:rFonts w:ascii="Times New Roman" w:hAnsi="Times New Roman" w:cs="Times New Roman"/>
-          <w:spacing w:val="10"/>
-        </w:rPr>
-        <w:t>Delores M. Etter</w:t>
-      </w:r>
-      <w:r>
-        <w:rPr>
-          <w:rFonts w:ascii="Times New Roman" w:hAnsi="Times New Roman" w:cs="Times New Roman"/>
-          <w:spacing w:val="10"/>
-        </w:rPr>
-        <w:t>, Professor</w:t>
-      </w:r>
-    </w:p>
-    <w:p>
-      <w:pPr>
-        <w:spacing w:line="240" w:lineRule="auto"/>
-        <w:rPr>
-          <w:rFonts w:ascii="Times New Roman" w:hAnsi="Times New Roman" w:cs="Times New Roman"/>
-          <w:spacing w:val="10"/>
-        </w:rPr>
-      </w:pPr>
-    </w:p>
-    <w:p>
-      <w:pPr>
-        <w:spacing w:line="240" w:lineRule="auto"/>
-        <w:ind w:firstLine="4860"/>
-        <w:rPr>
-          <w:rFonts w:ascii="Times New Roman" w:hAnsi="Times New Roman" w:cs="Times New Roman"/>
-          <w:spacing w:val="10"/>
-        </w:rPr>
-      </w:pPr>
-      <w:r>
-        <w:rPr>
-          <w:rFonts w:ascii="Times New Roman" w:hAnsi="Times New Roman" w:cs="Times New Roman"/>
-          <w:spacing w:val="10"/>
-        </w:rPr>
-        <w:t>_______________________________</w:t>
-      </w:r>
-    </w:p>
-    <w:p>
-      <w:pPr>
-        <w:spacing w:line="240" w:lineRule="auto"/>
-        <w:ind w:firstLine="4860"/>
-        <w:rPr>
-          <w:rFonts w:ascii="Times New Roman" w:hAnsi="Times New Roman" w:cs="Times New Roman"/>
-          <w:spacing w:val="10"/>
-        </w:rPr>
-      </w:pPr>
-      <w:r>
-        <w:rPr>
-          <w:rFonts w:ascii="Times New Roman" w:hAnsi="Times New Roman" w:cs="Times New Roman"/>
-          <w:spacing w:val="10"/>
-        </w:rPr>
-        <w:t xml:space="preserve">Dr. </w:t>
-      </w:r>
-      <w:r>
-        <w:rPr>
-          <w:rFonts w:ascii="Times New Roman" w:hAnsi="Times New Roman" w:cs="Times New Roman"/>
-          <w:spacing w:val="10"/>
-        </w:rPr>
-        <w:t>Panos E. Papamichalis, Professor</w:t>
-      </w:r>
-    </w:p>
-    <w:p>
-      <w:pPr>
-        <w:spacing w:line="240" w:lineRule="auto"/>
-        <w:rPr>
-          <w:rFonts w:ascii="Times New Roman" w:hAnsi="Times New Roman" w:cs="Times New Roman"/>
-          <w:spacing w:val="10"/>
-        </w:rPr>
-      </w:pPr>
-    </w:p>
-    <w:p>
-      <w:pPr>
-        <w:spacing w:line="240" w:lineRule="auto"/>
-        <w:ind w:firstLine="4860"/>
-        <w:rPr>
-          <w:rFonts w:ascii="Times New Roman" w:hAnsi="Times New Roman" w:cs="Times New Roman"/>
-          <w:spacing w:val="10"/>
-        </w:rPr>
-      </w:pPr>
-      <w:r>
-        <w:rPr>
-          <w:rFonts w:ascii="Times New Roman" w:hAnsi="Times New Roman" w:cs="Times New Roman"/>
-          <w:spacing w:val="10"/>
-        </w:rPr>
-        <w:t>_______________________________</w:t>
-      </w:r>
-    </w:p>
-    <w:p>
-      <w:pPr>
-        <w:spacing w:line="240" w:lineRule="auto"/>
-        <w:ind w:firstLine="4860"/>
-        <w:rPr>
-          <w:rFonts w:ascii="Times New Roman" w:hAnsi="Times New Roman" w:cs="Times New Roman"/>
-          <w:spacing w:val="10"/>
-        </w:rPr>
-      </w:pPr>
-      <w:r>
-        <w:rPr>
-          <w:rFonts w:ascii="Times New Roman" w:hAnsi="Times New Roman" w:cs="Times New Roman"/>
-          <w:spacing w:val="10"/>
-        </w:rPr>
-        <w:t xml:space="preserve">Dr. </w:t>
-      </w:r>
-      <w:r>
-        <w:rPr>
-          <w:rFonts w:ascii="Times New Roman" w:hAnsi="Times New Roman" w:cs="Times New Roman"/>
-          <w:spacing w:val="10"/>
-        </w:rPr>
-        <w:t>Dinesh Raja</w:t>
-      </w:r>
-      <w:r>
-        <w:rPr>
-          <w:rFonts w:ascii="Times New Roman" w:hAnsi="Times New Roman" w:cs="Times New Roman"/>
-          <w:spacing w:val="10"/>
-        </w:rPr>
-        <w:t>n</w:t>
-      </w:r>
-      <w:r>
-        <w:rPr>
-          <w:rFonts w:ascii="Times New Roman" w:hAnsi="Times New Roman" w:cs="Times New Roman"/>
-          <w:spacing w:val="10"/>
-        </w:rPr>
-        <w:t>, Professor</w:t>
-      </w:r>
-    </w:p>
-    <w:p>
-      <w:pPr>
-        <w:spacing w:line="240" w:lineRule="auto"/>
-        <w:rPr>
-          <w:rFonts w:ascii="Times New Roman" w:hAnsi="Times New Roman" w:cs="Times New Roman"/>
-          <w:spacing w:val="10"/>
-        </w:rPr>
-      </w:pPr>
-    </w:p>
-    <w:p>
-      <w:pPr>
-        <w:spacing w:line="240" w:lineRule="auto"/>
-        <w:ind w:firstLine="4860"/>
-        <w:rPr>
-          <w:rFonts w:ascii="Times New Roman" w:hAnsi="Times New Roman" w:cs="Times New Roman"/>
-          <w:spacing w:val="10"/>
-        </w:rPr>
-      </w:pPr>
-      <w:r>
-        <w:rPr>
-          <w:rFonts w:ascii="Times New Roman" w:hAnsi="Times New Roman" w:cs="Times New Roman"/>
-          <w:spacing w:val="10"/>
-        </w:rPr>
-        <w:t>_______________________________</w:t>
-      </w:r>
-    </w:p>
-    <w:p>
-      <w:pPr>
-        <w:spacing w:line="240" w:lineRule="auto"/>
-        <w:ind w:firstLine="4860"/>
-        <w:rPr>
-          <w:rFonts w:ascii="Times New Roman" w:hAnsi="Times New Roman" w:cs="Times New Roman"/>
-          <w:spacing w:val="10"/>
-        </w:rPr>
-      </w:pPr>
-      <w:r>
-        <w:rPr>
-          <w:rFonts w:ascii="Times New Roman" w:hAnsi="Times New Roman" w:cs="Times New Roman"/>
-          <w:spacing w:val="10"/>
-        </w:rPr>
-        <w:t xml:space="preserve">Dr. </w:t>
-      </w:r>
-      <w:proofErr w:type="spellStart"/>
-      <w:r>
-        <w:rPr>
-          <w:rFonts w:ascii="Times New Roman" w:hAnsi="Times New Roman" w:cs="Times New Roman"/>
-          <w:spacing w:val="10"/>
-        </w:rPr>
-        <w:t>Yunkai</w:t>
-      </w:r>
-      <w:proofErr w:type="spellEnd"/>
-      <w:r>
-        <w:rPr>
-          <w:rFonts w:ascii="Times New Roman" w:hAnsi="Times New Roman" w:cs="Times New Roman"/>
-          <w:spacing w:val="10"/>
-        </w:rPr>
-        <w:t xml:space="preserve"> Zhou</w:t>
-      </w:r>
-      <w:r>
-        <w:rPr>
-          <w:rFonts w:ascii="Times New Roman" w:hAnsi="Times New Roman" w:cs="Times New Roman"/>
-          <w:spacing w:val="10"/>
-        </w:rPr>
-        <w:t>, Associate Professor</w:t>
-      </w:r>
-    </w:p>
-    <w:p>
-      <w:pPr>
-        <w:spacing w:line="480" w:lineRule="auto"/>
-        <w:jc w:val="center"/>
-        <w:rPr>
-          <w:rFonts w:ascii="Times New Roman" w:hAnsi="Times New Roman" w:cs="Times New Roman"/>
-          <w:spacing w:val="10"/>
-        </w:rPr>
-      </w:pPr>
-    </w:p>
-    <w:p>
-      <w:pPr>
-        <w:rPr>
-          <w:rFonts w:ascii="Times New Roman" w:hAnsi="Times New Roman" w:cs="Times New Roman"/>
-          <w:spacing w:val="10"/>
-        </w:rPr>
-      </w:pPr>
-      <w:r>
-        <w:rPr>
-          <w:rFonts w:ascii="Times New Roman" w:hAnsi="Times New Roman" w:cs="Times New Roman"/>
-          <w:spacing w:val="10"/>
-        </w:rPr>
-        <w:br w:type="page"/>
-      </w:r>
-    </w:p>
-    <w:p>
-      <w:pPr>
-        <w:spacing w:after="0" w:line="480" w:lineRule="auto"/>
-        <w:jc w:val="center"/>
-        <w:rPr>
-          <w:rFonts w:ascii="Times New Roman" w:hAnsi="Times New Roman" w:cs="Times New Roman"/>
-          <w:spacing w:val="10"/>
-        </w:rPr>
-      </w:pPr>
-      <w:r>
-        <w:rPr>
-          <w:rFonts w:ascii="Times New Roman" w:hAnsi="Times New Roman" w:cs="Times New Roman"/>
-          <w:spacing w:val="10"/>
-        </w:rPr>
-        <w:lastRenderedPageBreak/>
-        <w:t>COMPUTATIONAL SCHEIMPFLUG IMAGING FOR IMPROVING DEPTH OF FIELD OF IRIS RECOGNITION SYSTEMS</w:t>
-      </w:r>
-    </w:p>
-    <w:p>
-      <w:pPr>
-        <w:spacing w:line="480" w:lineRule="auto"/>
         <w:jc w:val="center"/>
         <w:rPr>
           <w:rFonts w:ascii="Times New Roman" w:hAnsi="Times New Roman" w:cs="Times New Roman"/>
@@ -605,21 +598,7 @@
         <w:rPr>
           <w:rFonts w:ascii="Times New Roman" w:hAnsi="Times New Roman" w:cs="Times New Roman"/>
         </w:rPr>
-        <w:t xml:space="preserve">(B.E. in Electronics &amp; Communication Engineering, </w:t>
-      </w:r>
-      <w:proofErr w:type="spellStart"/>
-      <w:r>
-        <w:rPr>
-          <w:rFonts w:ascii="Times New Roman" w:hAnsi="Times New Roman" w:cs="Times New Roman"/>
-        </w:rPr>
-        <w:t>Visvesvaraya</w:t>
-      </w:r>
-      <w:proofErr w:type="spellEnd"/>
-      <w:r>
-        <w:rPr>
-          <w:rFonts w:ascii="Times New Roman" w:hAnsi="Times New Roman" w:cs="Times New Roman"/>
-        </w:rPr>
-        <w:t xml:space="preserve"> Tech. U</w:t>
+        <w:t>(B.E. in Electronics &amp; Communication Engineering, Visvesvaraya Tech. U</w:t>
       </w:r>
       <w:r>
         <w:rPr>
@@ -770,7 +749,7 @@
       </w:pPr>
     </w:pPrDefault>
   </w:docDefaults>
-  <w:latentStyles w:defLockedState="0" w:defUIPriority="99" w:defSemiHidden="0" w:defUnhideWhenUsed="0" w:defQFormat="0" w:count="373">
+  <w:latentStyles w:defLockedState="0" w:defUIPriority="99" w:defSemiHidden="0" w:defUnhideWhenUsed="0" w:defQFormat="0" w:count="374">
     <w:lsdException w:name="Normal" w:uiPriority="0" w:qFormat="1"/>
     <w:lsdException w:name="heading 1" w:uiPriority="9" w:qFormat="1"/>
     <w:lsdException w:name="heading 2" w:semiHidden="1" w:uiPriority="9" w:unhideWhenUsed="1" w:qFormat="1"/>
@@ -876,7 +855,6 @@
     <w:lsdException w:name="HTML Sample" w:semiHidden="1" w:unhideWhenUsed="1"/>
     <w:lsdException w:name="HTML Typewriter" w:semiHidden="1" w:unhideWhenUsed="1"/>
     <w:lsdException w:name="HTML Variable" w:semiHidden="1" w:unhideWhenUsed="1"/>
-    <w:lsdException w:name="Normal Table" w:semiHidden="1" w:unhideWhenUsed="1"/>
     <w:lsdException w:name="annotation subject" w:semiHidden="1" w:unhideWhenUsed="1"/>
     <w:lsdException w:name="No List" w:semiHidden="1" w:unhideWhenUsed="1"/>
     <w:lsdException w:name="Outline List 1" w:semiHidden="1" w:unhideWhenUsed="1"/>
@@ -923,10 +901,8 @@
     <w:lsdException w:name="Table Subtle 2" w:semiHidden="1" w:unhideWhenUsed="1"/>
     <w:lsdException w:name="Table Web 1" w:semiHidden="1" w:unhideWhenUsed="1"/>
     <w:lsdException w:name="Table Web 2" w:semiHidden="1" w:unhideWhenUsed="1"/>
-    <w:lsdException w:name="Table Web 3" w:semiHidden="1" w:unhideWhenUsed="1"/>
     <w:lsdException w:name="Balloon Text" w:semiHidden="1" w:unhideWhenUsed="1"/>
     <w:lsdException w:name="Table Grid" w:uiPriority="39"/>
-    <w:lsdException w:name="Table Theme" w:semiHidden="1" w:unhideWhenUsed="1"/>
     <w:lsdException w:name="Placeholder Text" w:semiHidden="1"/>
     <w:lsdException w:name="No Spacing" w:uiPriority="1" w:qFormat="1"/>
     <w:lsdException w:name="Light Shading" w:uiPriority="60"/>
@@ -1144,6 +1120,7 @@
     <w:lsdException w:name="List Table 7 Colorful Accent 6" w:uiPriority="52"/>
     <w:lsdException w:name="Mention" w:semiHidden="1" w:unhideWhenUsed="1"/>
     <w:lsdException w:name="Smart Hyperlink" w:semiHidden="1" w:unhideWhenUsed="1"/>
+    <w:lsdException w:name="Hashtag" w:semiHidden="1" w:unhideWhenUsed="1"/>
   </w:latentStyles>
   <w:style w:type="paragraph" w:default="1" w:styleId="Normal">
     <w:name w:val="Normal"/>

</xml_diff>

<commit_message>
minor revisions to chapter 6
</commit_message>
<xml_diff>
--- a/chapters/FinalCheck_JimDees/PreliminaryPages_set_01.docx
+++ b/chapters/FinalCheck_JimDees/PreliminaryPages_set_01.docx
@@ -21,13 +21,11 @@
         <w:jc w:val="center"/>
         <w:rPr>
           <w:rFonts w:ascii="Times New Roman" w:hAnsi="Times New Roman" w:cs="Times New Roman"/>
-          <w:spacing w:val="10"/>
-        </w:rPr>
-      </w:pPr>
-      <w:r>
-        <w:rPr>
-          <w:rFonts w:ascii="Times New Roman" w:hAnsi="Times New Roman" w:cs="Times New Roman"/>
-          <w:spacing w:val="10"/>
+        </w:rPr>
+      </w:pPr>
+      <w:r>
+        <w:rPr>
+          <w:rFonts w:ascii="Times New Roman" w:hAnsi="Times New Roman" w:cs="Times New Roman"/>
         </w:rPr>
         <w:lastRenderedPageBreak/>
         <w:t>SCHEIMPFLUG WITH COMPUTATIONAL IMAGING TO EXTEND THE DEPTH OF FIELD OF IRIS RECOGNITION SYSTEMS</w:t>
@@ -388,29 +386,27 @@
         <w:jc w:val="center"/>
         <w:rPr>
           <w:rFonts w:ascii="Times New Roman" w:hAnsi="Times New Roman" w:cs="Times New Roman"/>
-          <w:spacing w:val="10"/>
-        </w:rPr>
-      </w:pPr>
-      <w:r>
-        <w:rPr>
-          <w:rFonts w:ascii="Times New Roman" w:hAnsi="Times New Roman" w:cs="Times New Roman"/>
-          <w:spacing w:val="10"/>
+        </w:rPr>
+      </w:pPr>
+      <w:r>
+        <w:rPr>
+          <w:rFonts w:ascii="Times New Roman" w:hAnsi="Times New Roman" w:cs="Times New Roman"/>
         </w:rPr>
         <w:lastRenderedPageBreak/>
         <w:t>SCHEIMPFLUG WITH COMPUTATIONAL IMAGING TO EXTEND THE DEPTH OF FIELD OF IRIS RECOGNITION SYSTEMS</w:t>
       </w:r>
+    </w:p>
+    <w:p>
+      <w:pPr>
+        <w:spacing w:line="480" w:lineRule="auto"/>
+        <w:jc w:val="center"/>
+        <w:rPr>
+          <w:rFonts w:ascii="Times New Roman" w:hAnsi="Times New Roman" w:cs="Times New Roman"/>
+          <w:spacing w:val="10"/>
+        </w:rPr>
+      </w:pPr>
       <w:bookmarkStart w:id="0" w:name="_GoBack"/>
       <w:bookmarkEnd w:id="0"/>
-    </w:p>
-    <w:p>
-      <w:pPr>
-        <w:spacing w:line="480" w:lineRule="auto"/>
-        <w:jc w:val="center"/>
-        <w:rPr>
-          <w:rFonts w:ascii="Times New Roman" w:hAnsi="Times New Roman" w:cs="Times New Roman"/>
-          <w:spacing w:val="10"/>
-        </w:rPr>
-      </w:pPr>
     </w:p>
     <w:p>
       <w:pPr>
@@ -855,6 +851,7 @@
     <w:lsdException w:name="HTML Sample" w:semiHidden="1" w:unhideWhenUsed="1"/>
     <w:lsdException w:name="HTML Typewriter" w:semiHidden="1" w:unhideWhenUsed="1"/>
     <w:lsdException w:name="HTML Variable" w:semiHidden="1" w:unhideWhenUsed="1"/>
+    <w:lsdException w:name="Normal Table" w:semiHidden="1" w:unhideWhenUsed="1"/>
     <w:lsdException w:name="annotation subject" w:semiHidden="1" w:unhideWhenUsed="1"/>
     <w:lsdException w:name="No List" w:semiHidden="1" w:unhideWhenUsed="1"/>
     <w:lsdException w:name="Outline List 1" w:semiHidden="1" w:unhideWhenUsed="1"/>
@@ -901,8 +898,10 @@
     <w:lsdException w:name="Table Subtle 2" w:semiHidden="1" w:unhideWhenUsed="1"/>
     <w:lsdException w:name="Table Web 1" w:semiHidden="1" w:unhideWhenUsed="1"/>
     <w:lsdException w:name="Table Web 2" w:semiHidden="1" w:unhideWhenUsed="1"/>
+    <w:lsdException w:name="Table Web 3" w:semiHidden="1" w:unhideWhenUsed="1"/>
     <w:lsdException w:name="Balloon Text" w:semiHidden="1" w:unhideWhenUsed="1"/>
     <w:lsdException w:name="Table Grid" w:uiPriority="39"/>
+    <w:lsdException w:name="Table Theme" w:semiHidden="1" w:unhideWhenUsed="1"/>
     <w:lsdException w:name="Placeholder Text" w:semiHidden="1"/>
     <w:lsdException w:name="No Spacing" w:uiPriority="1" w:qFormat="1"/>
     <w:lsdException w:name="Light Shading" w:uiPriority="60"/>

</xml_diff>